<commit_message>
Añado el Frontend el dia 29072021
</commit_message>
<xml_diff>
--- a/Analisis/Proyecto Gastro Bar Sator FINAL.docx
+++ b/Analisis/Proyecto Gastro Bar Sator FINAL.docx
@@ -18,6 +18,12 @@
         <w:t>Planteamiento del Problema</w:t>
       </w:r>
     </w:p>
+    <w:p/>
+    <w:p>
+      <w:r>
+        <w:t>VIRTUAL WAITER</w:t>
+      </w:r>
+    </w:p>
     <w:p>
       <w:pPr>
         <w:jc w:val="both"/>
@@ -349,21 +355,7 @@
           <w:b/>
           <w:bCs/>
         </w:rPr>
-        <w:t>RU00</w:t>
-      </w:r>
-      <w:r>
-        <w:rPr>
-          <w:b/>
-          <w:bCs/>
-        </w:rPr>
-        <w:t>2</w:t>
-      </w:r>
-      <w:r>
-        <w:rPr>
-          <w:b/>
-          <w:bCs/>
-        </w:rPr>
-        <w:t xml:space="preserve"> </w:t>
+        <w:t xml:space="preserve">RU002 </w:t>
       </w:r>
       <w:r>
         <w:rPr>
@@ -383,6 +375,7 @@
         <w:jc w:val="both"/>
       </w:pPr>
       <w:r>
+        <w:lastRenderedPageBreak/>
         <w:t>Se t</w:t>
       </w:r>
       <w:r>
@@ -417,7 +410,6 @@
         <w:jc w:val="both"/>
       </w:pPr>
       <w:r>
-        <w:lastRenderedPageBreak/>
         <w:t xml:space="preserve">Cada </w:t>
       </w:r>
       <w:r>
@@ -472,21 +464,7 @@
           <w:b/>
           <w:bCs/>
         </w:rPr>
-        <w:t>RU00</w:t>
-      </w:r>
-      <w:r>
-        <w:rPr>
-          <w:b/>
-          <w:bCs/>
-        </w:rPr>
-        <w:t>3</w:t>
-      </w:r>
-      <w:r>
-        <w:rPr>
-          <w:b/>
-          <w:bCs/>
-        </w:rPr>
-        <w:t xml:space="preserve"> </w:t>
+        <w:t xml:space="preserve">RU003 </w:t>
       </w:r>
       <w:r>
         <w:rPr>
@@ -518,13 +496,7 @@
         <w:jc w:val="both"/>
       </w:pPr>
       <w:r>
-        <w:t xml:space="preserve">En caso de que un producto no </w:t>
-      </w:r>
-      <w:r>
-        <w:t>esté</w:t>
-      </w:r>
-      <w:r>
-        <w:t xml:space="preserve"> disponible o se haya agotado, deberá avisarle al cliente</w:t>
+        <w:t>En caso de que un producto no esté disponible o se haya agotado, deberá avisarle al cliente</w:t>
       </w:r>
       <w:r>
         <w:t xml:space="preserve"> al momento del pedido</w:t>
@@ -559,21 +531,7 @@
           <w:b/>
           <w:bCs/>
         </w:rPr>
-        <w:t>RU00</w:t>
-      </w:r>
-      <w:r>
-        <w:rPr>
-          <w:b/>
-          <w:bCs/>
-        </w:rPr>
-        <w:t>4</w:t>
-      </w:r>
-      <w:r>
-        <w:rPr>
-          <w:b/>
-          <w:bCs/>
-        </w:rPr>
-        <w:t xml:space="preserve"> </w:t>
+        <w:t xml:space="preserve">RU004 </w:t>
       </w:r>
       <w:r>
         <w:rPr>
@@ -611,21 +569,7 @@
           <w:b/>
           <w:bCs/>
         </w:rPr>
-        <w:t>RU00</w:t>
-      </w:r>
-      <w:r>
-        <w:rPr>
-          <w:b/>
-          <w:bCs/>
-        </w:rPr>
-        <w:t>5</w:t>
-      </w:r>
-      <w:r>
-        <w:rPr>
-          <w:b/>
-          <w:bCs/>
-        </w:rPr>
-        <w:t xml:space="preserve"> </w:t>
+        <w:t xml:space="preserve">RU005 </w:t>
       </w:r>
       <w:r>
         <w:rPr>
@@ -734,7 +678,6 @@
           <w:b/>
           <w:bCs/>
         </w:rPr>
-        <w:lastRenderedPageBreak/>
         <w:t>Requisitos No Funcionales</w:t>
       </w:r>
     </w:p>
@@ -988,7 +931,7 @@
               <v:shape id="_x0000_i1025" type="#_x0000_t75" style="width:57.75pt;height:54.75pt">
                 <v:imagedata r:id="rId1" o:title=""/>
               </v:shape>
-              <o:OLEObject Type="Embed" ProgID="PBrush" ShapeID="_x0000_i1025" DrawAspect="Content" ObjectID="_1693252494" r:id="rId2"/>
+              <o:OLEObject Type="Embed" ProgID="PBrush" ShapeID="_x0000_i1025" DrawAspect="Content" ObjectID="_1693414392" r:id="rId2"/>
             </w:object>
           </w:r>
           <w:r>

</xml_diff>